<commit_message>
Add Project Proposal and Competitive Analysis
</commit_message>
<xml_diff>
--- a/TP1 Deliverable/Project Proposal.docx
+++ b/TP1 Deliverable/Project Proposal.docx
@@ -92,22 +92,8 @@
       <w:r>
         <w:t xml:space="preserve"> </w:t>
       </w:r>
-      <w:proofErr w:type="spellStart"/>
-      <w:r>
-        <w:t>Numpy</w:t>
-      </w:r>
-      <w:proofErr w:type="spellEnd"/>
-      <w:r>
-        <w:t xml:space="preserve"> will be used in order to process the various images that are loaded with </w:t>
-      </w:r>
-      <w:proofErr w:type="spellStart"/>
-      <w:r>
-        <w:t>OpenCV</w:t>
-      </w:r>
-      <w:proofErr w:type="spellEnd"/>
-      <w:r>
-        <w:t>.</w:t>
-      </w:r>
+      <w:bookmarkStart w:id="0" w:name="_GoBack"/>
+      <w:bookmarkEnd w:id="0"/>
     </w:p>
     <w:p>
       <w:pPr>
@@ -167,8 +153,6 @@
       <w:r>
         <w:t>, manipulating images to create a final shirt.</w:t>
       </w:r>
-      <w:bookmarkStart w:id="0" w:name="_GoBack"/>
-      <w:bookmarkEnd w:id="0"/>
     </w:p>
     <w:p>
       <w:pPr>
@@ -181,6 +165,7 @@
         <w:spacing w:after="0"/>
       </w:pPr>
       <w:r>
+        <w:lastRenderedPageBreak/>
         <w:t>List of Python Modules Used:</w:t>
       </w:r>
     </w:p>

</xml_diff>